<commit_message>
Auto-committed on 2021/12/23 週四
Former-commit-id: cc6118ce87ad07971df116fe7583ccb33f2b14e0
</commit_message>
<xml_diff>
--- a/Program/Other/URS會議審查紀錄/PJ201800012_會議記錄_20210916v01.2.docx
+++ b/Program/Other/URS會議審查紀錄/PJ201800012_會議記錄_20210916v01.2.docx
@@ -1,6 +1,6 @@
 
 <file path=word/document.xml><?xml version="1.0" encoding="utf-8"?>
-<w:document xmlns:wpc="http://schemas.microsoft.com/office/word/2010/wordprocessingCanvas" xmlns:cx="http://schemas.microsoft.com/office/drawing/2014/chartex" xmlns:mc="http://schemas.openxmlformats.org/markup-compatibility/2006" xmlns:o="urn:schemas-microsoft-com:office:office" xmlns:r="http://schemas.openxmlformats.org/officeDocument/2006/relationships" xmlns:m="http://schemas.openxmlformats.org/officeDocument/2006/math" xmlns:v="urn:schemas-microsoft-com:vml" xmlns:wp14="http://schemas.microsoft.com/office/word/2010/wordprocessingDrawing" xmlns:wp="http://schemas.openxmlformats.org/drawingml/2006/wordprocessingDrawing" xmlns:w10="urn:schemas-microsoft-com:office:word" xmlns:w="http://schemas.openxmlformats.org/wordprocessingml/2006/main" xmlns:w14="http://schemas.microsoft.com/office/word/2010/wordml" xmlns:w15="http://schemas.microsoft.com/office/word/2012/wordml" xmlns:w16se="http://schemas.microsoft.com/office/word/2015/wordml/symex" xmlns:wpg="http://schemas.microsoft.com/office/word/2010/wordprocessingGroup" xmlns:wpi="http://schemas.microsoft.com/office/word/2010/wordprocessingInk" xmlns:wne="http://schemas.microsoft.com/office/word/2006/wordml" xmlns:wps="http://schemas.microsoft.com/office/word/2010/wordprocessingShape" mc:Ignorable="w14 w15 w16se wp14">
+<w:document xmlns:wpc="http://schemas.microsoft.com/office/word/2010/wordprocessingCanvas" xmlns:cx="http://schemas.microsoft.com/office/drawing/2014/chartex" xmlns:cx1="http://schemas.microsoft.com/office/drawing/2015/9/8/chartex" xmlns:cx2="http://schemas.microsoft.com/office/drawing/2015/10/21/chartex" xmlns:cx3="http://schemas.microsoft.com/office/drawing/2016/5/9/chartex" xmlns:cx4="http://schemas.microsoft.com/office/drawing/2016/5/10/chartex" xmlns:cx5="http://schemas.microsoft.com/office/drawing/2016/5/11/chartex" xmlns:cx6="http://schemas.microsoft.com/office/drawing/2016/5/12/chartex" xmlns:cx7="http://schemas.microsoft.com/office/drawing/2016/5/13/chartex" xmlns:cx8="http://schemas.microsoft.com/office/drawing/2016/5/14/chartex" xmlns:mc="http://schemas.openxmlformats.org/markup-compatibility/2006" xmlns:aink="http://schemas.microsoft.com/office/drawing/2016/ink" xmlns:am3d="http://schemas.microsoft.com/office/drawing/2017/model3d" xmlns:o="urn:schemas-microsoft-com:office:office" xmlns:r="http://schemas.openxmlformats.org/officeDocument/2006/relationships" xmlns:m="http://schemas.openxmlformats.org/officeDocument/2006/math" xmlns:v="urn:schemas-microsoft-com:vml" xmlns:wp14="http://schemas.microsoft.com/office/word/2010/wordprocessingDrawing" xmlns:wp="http://schemas.openxmlformats.org/drawingml/2006/wordprocessingDrawing" xmlns:w10="urn:schemas-microsoft-com:office:word" xmlns:w="http://schemas.openxmlformats.org/wordprocessingml/2006/main" xmlns:w14="http://schemas.microsoft.com/office/word/2010/wordml" xmlns:w15="http://schemas.microsoft.com/office/word/2012/wordml" xmlns:w16cex="http://schemas.microsoft.com/office/word/2018/wordml/cex" xmlns:w16cid="http://schemas.microsoft.com/office/word/2016/wordml/cid" xmlns:w16="http://schemas.microsoft.com/office/word/2018/wordml" xmlns:w16sdtdh="http://schemas.microsoft.com/office/word/2020/wordml/sdtdatahash" xmlns:w16se="http://schemas.microsoft.com/office/word/2015/wordml/symex" xmlns:wpg="http://schemas.microsoft.com/office/word/2010/wordprocessingGroup" xmlns:wpi="http://schemas.microsoft.com/office/word/2010/wordprocessingInk" xmlns:wne="http://schemas.microsoft.com/office/word/2006/wordml" xmlns:wps="http://schemas.microsoft.com/office/word/2010/wordprocessingShape" mc:Ignorable="w14 w15 w16se w16cid w16 w16cex w16sdtdh wp14">
   <w:body>
     <w:tbl>
       <w:tblPr>
@@ -1484,18 +1484,8 @@
                 <w:szCs w:val="24"/>
                 <w:lang w:eastAsia="zh-HK"/>
               </w:rPr>
-              <w:t>何書</w:t>
-            </w:r>
-            <w:proofErr w:type="gramStart"/>
-            <w:r>
-              <w:rPr>
-                <w:rFonts w:ascii="標楷體" w:hAnsi="標楷體" w:hint="eastAsia"/>
-                <w:szCs w:val="24"/>
-                <w:lang w:eastAsia="zh-HK"/>
-              </w:rPr>
-              <w:t>溱</w:t>
-            </w:r>
-            <w:proofErr w:type="gramEnd"/>
+              <w:t>何書溱</w:t>
+            </w:r>
           </w:p>
         </w:tc>
         <w:tc>
@@ -2994,23 +2984,7 @@
                       <w:lang w:eastAsia="zh-HK"/>
                     </w:rPr>
                     <w:lastRenderedPageBreak/>
-                    <w:t>到期</w:t>
-                  </w:r>
-                  <w:proofErr w:type="gramStart"/>
-                  <w:r>
-                    <w:rPr>
-                      <w:rFonts w:ascii="標楷體" w:eastAsia="標楷體" w:hAnsi="標楷體" w:hint="eastAsia"/>
-                      <w:lang w:eastAsia="zh-HK"/>
-                    </w:rPr>
-                    <w:t>檔</w:t>
-                  </w:r>
-                  <w:proofErr w:type="gramEnd"/>
-                  <w:r>
-                    <w:rPr>
-                      <w:rFonts w:ascii="標楷體" w:eastAsia="標楷體" w:hAnsi="標楷體" w:hint="eastAsia"/>
-                      <w:lang w:eastAsia="zh-HK"/>
-                    </w:rPr>
-                    <w:t>產出後</w:t>
+                    <w:t>到期檔產出後</w:t>
                   </w:r>
                   <w:r>
                     <w:rPr>
@@ -3177,7 +3151,6 @@
                     </w:rPr>
                     <w:t>]</w:t>
                   </w:r>
-                  <w:proofErr w:type="gramStart"/>
                   <w:r>
                     <w:rPr>
                       <w:rFonts w:ascii="標楷體" w:eastAsia="標楷體" w:hAnsi="標楷體" w:hint="eastAsia"/>
@@ -3190,15 +3163,7 @@
                       <w:rFonts w:ascii="標楷體" w:eastAsia="標楷體" w:hAnsi="標楷體" w:hint="eastAsia"/>
                       <w:lang w:eastAsia="zh-HK"/>
                     </w:rPr>
-                    <w:t>需顯示</w:t>
-                  </w:r>
-                  <w:proofErr w:type="gramEnd"/>
-                  <w:r>
-                    <w:rPr>
-                      <w:rFonts w:ascii="標楷體" w:eastAsia="標楷體" w:hAnsi="標楷體" w:hint="eastAsia"/>
-                      <w:lang w:eastAsia="zh-HK"/>
-                    </w:rPr>
-                    <w:t>為</w:t>
+                    <w:t>需顯示為</w:t>
                   </w:r>
                   <w:r>
                     <w:rPr>
@@ -3398,7 +3363,7 @@
                           </wp:anchor>
                         </w:drawing>
                       </mc:Choice>
-                      <mc:Fallback xmlns:cx1="http://schemas.microsoft.com/office/drawing/2015/9/8/chartex" xmlns:cx2="http://schemas.microsoft.com/office/drawing/2015/10/21/chartex" xmlns:cx3="http://schemas.microsoft.com/office/drawing/2016/5/9/chartex" xmlns:cx4="http://schemas.microsoft.com/office/drawing/2016/5/10/chartex" xmlns:cx5="http://schemas.microsoft.com/office/drawing/2016/5/11/chartex" xmlns:cx6="http://schemas.microsoft.com/office/drawing/2016/5/12/chartex" xmlns:cx7="http://schemas.microsoft.com/office/drawing/2016/5/13/chartex" xmlns:cx8="http://schemas.microsoft.com/office/drawing/2016/5/14/chartex" xmlns:aink="http://schemas.microsoft.com/office/drawing/2016/ink" xmlns:am3d="http://schemas.microsoft.com/office/drawing/2017/model3d" xmlns:w16cex="http://schemas.microsoft.com/office/word/2018/wordml/cex" xmlns:w16cid="http://schemas.microsoft.com/office/word/2016/wordml/cid" xmlns:w16="http://schemas.microsoft.com/office/word/2018/wordml" xmlns:w16sdtdh="http://schemas.microsoft.com/office/word/2020/wordml/sdtdatahash">
+                      <mc:Fallback>
                         <w:pict>
                           <v:rect w14:anchorId="36A757A7" id="矩形 16" o:spid="_x0000_s1026" style="position:absolute;margin-left:9.15pt;margin-top:43.35pt;width:101.65pt;height:15.65pt;z-index:251666432;visibility:visible;mso-wrap-style:square;mso-wrap-distance-left:9pt;mso-wrap-distance-top:0;mso-wrap-distance-right:9pt;mso-wrap-distance-bottom:0;mso-position-horizontal:absolute;mso-position-horizontal-relative:text;mso-position-vertical:absolute;mso-position-vertical-relative:text;v-text-anchor:middle" o:gfxdata="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" filled="f" strokecolor="red" strokeweight="3pt"/>
                         </w:pict>
@@ -3581,39 +3546,7 @@
                       <w:rFonts w:ascii="標楷體" w:eastAsia="標楷體" w:hAnsi="標楷體" w:hint="eastAsia"/>
                       <w:lang w:eastAsia="zh-HK"/>
                     </w:rPr>
-                    <w:t>執行功能[自保]時，[會計日期/入通知檔/交易序號/處理代碼/</w:t>
-                  </w:r>
-                  <w:proofErr w:type="gramStart"/>
-                  <w:r>
-                    <w:rPr>
-                      <w:rFonts w:ascii="標楷體" w:eastAsia="標楷體" w:hAnsi="標楷體" w:hint="eastAsia"/>
-                      <w:lang w:eastAsia="zh-HK"/>
-                    </w:rPr>
-                    <w:t>轉催收</w:t>
-                  </w:r>
-                  <w:proofErr w:type="gramEnd"/>
-                  <w:r>
-                    <w:rPr>
-                      <w:rFonts w:ascii="標楷體" w:eastAsia="標楷體" w:hAnsi="標楷體" w:hint="eastAsia"/>
-                      <w:lang w:eastAsia="zh-HK"/>
-                    </w:rPr>
-                    <w:t>日/</w:t>
-                  </w:r>
-                  <w:proofErr w:type="gramStart"/>
-                  <w:r>
-                    <w:rPr>
-                      <w:rFonts w:ascii="標楷體" w:eastAsia="標楷體" w:hAnsi="標楷體" w:hint="eastAsia"/>
-                      <w:lang w:eastAsia="zh-HK"/>
-                    </w:rPr>
-                    <w:t>轉催編號</w:t>
-                  </w:r>
-                  <w:proofErr w:type="gramEnd"/>
-                  <w:r>
-                    <w:rPr>
-                      <w:rFonts w:ascii="標楷體" w:eastAsia="標楷體" w:hAnsi="標楷體" w:hint="eastAsia"/>
-                      <w:lang w:eastAsia="zh-HK"/>
-                    </w:rPr>
-                    <w:t>]欄位隱藏。</w:t>
+                    <w:t>執行功能[自保]時，[會計日期/入通知檔/交易序號/處理代碼/轉催收日/轉催編號]欄位隱藏。</w:t>
                   </w:r>
                 </w:p>
                 <w:p>
@@ -3683,55 +3616,7 @@
                       <w:rFonts w:ascii="標楷體" w:eastAsia="標楷體" w:hAnsi="標楷體" w:hint="eastAsia"/>
                       <w:lang w:eastAsia="zh-HK"/>
                     </w:rPr>
-                    <w:t>執行功能[新增]時，[火險保額/火險保費/地震險保額/地震險保費/保險起日/</w:t>
-                  </w:r>
-                  <w:proofErr w:type="gramStart"/>
-                  <w:r>
-                    <w:rPr>
-                      <w:rFonts w:ascii="標楷體" w:eastAsia="標楷體" w:hAnsi="標楷體" w:hint="eastAsia"/>
-                      <w:lang w:eastAsia="zh-HK"/>
-                    </w:rPr>
-                    <w:t>保險迄</w:t>
-                  </w:r>
-                  <w:proofErr w:type="gramEnd"/>
-                  <w:r>
-                    <w:rPr>
-                      <w:rFonts w:ascii="標楷體" w:eastAsia="標楷體" w:hAnsi="標楷體" w:hint="eastAsia"/>
-                      <w:lang w:eastAsia="zh-HK"/>
-                    </w:rPr>
-                    <w:t>日]欄位改輸入</w:t>
-                  </w:r>
-                  <w:proofErr w:type="gramStart"/>
-                  <w:r>
-                    <w:rPr>
-                      <w:rFonts w:ascii="標楷體" w:eastAsia="標楷體" w:hAnsi="標楷體" w:hint="eastAsia"/>
-                      <w:lang w:eastAsia="zh-HK"/>
-                    </w:rPr>
-                    <w:t>右方[</w:t>
-                  </w:r>
-                  <w:proofErr w:type="gramEnd"/>
-                  <w:r>
-                    <w:rPr>
-                      <w:rFonts w:ascii="標楷體" w:eastAsia="標楷體" w:hAnsi="標楷體" w:hint="eastAsia"/>
-                      <w:lang w:eastAsia="zh-HK"/>
-                    </w:rPr>
-                    <w:t>維護後-火險保額/維護後-火險保費/維護後-地震險保額/維護後-地震險保費/維護後-保險起日/維護後-</w:t>
-                  </w:r>
-                  <w:proofErr w:type="gramStart"/>
-                  <w:r>
-                    <w:rPr>
-                      <w:rFonts w:ascii="標楷體" w:eastAsia="標楷體" w:hAnsi="標楷體" w:hint="eastAsia"/>
-                      <w:lang w:eastAsia="zh-HK"/>
-                    </w:rPr>
-                    <w:t>保險迄</w:t>
-                  </w:r>
-                  <w:proofErr w:type="gramEnd"/>
-                  <w:r>
-                    <w:rPr>
-                      <w:rFonts w:ascii="標楷體" w:eastAsia="標楷體" w:hAnsi="標楷體" w:hint="eastAsia"/>
-                      <w:lang w:eastAsia="zh-HK"/>
-                    </w:rPr>
-                    <w:t>日]欄位。</w:t>
+                    <w:t>執行功能[新增]時，[火險保額/火險保費/地震險保額/地震險保費/保險起日/保險迄日]欄位改輸入右方[維護後-火險保額/維護後-火險保費/維護後-地震險保額/維護後-地震險保費/維護後-保險起日/維護後-保險迄日]欄位。</w:t>
                   </w:r>
                 </w:p>
                 <w:p>
@@ -3815,7 +3700,6 @@
                     </w:rPr>
                     <w:t>期]</w:t>
                   </w:r>
-                  <w:proofErr w:type="gramStart"/>
                   <w:r>
                     <w:rPr>
                       <w:rFonts w:ascii="標楷體" w:eastAsia="標楷體" w:hAnsi="標楷體" w:hint="eastAsia"/>
@@ -3823,7 +3707,6 @@
                     </w:rPr>
                     <w:t>無值時</w:t>
                   </w:r>
-                  <w:proofErr w:type="gramEnd"/>
                   <w:r>
                     <w:rPr>
                       <w:rFonts w:ascii="標楷體" w:eastAsia="標楷體" w:hAnsi="標楷體" w:hint="eastAsia"/>
@@ -4007,7 +3890,6 @@
                       <w:noProof/>
                       <w:lang w:eastAsia="zh-HK"/>
                     </w:rPr>
-                    <w:lastRenderedPageBreak/>
                     <w:t>L4601</w:t>
                   </w:r>
                   <w:r>
@@ -4185,7 +4067,6 @@
                     </w:rPr>
                     <w:t>新</w:t>
                   </w:r>
-                  <w:proofErr w:type="gramStart"/>
                   <w:r>
                     <w:rPr>
                       <w:rFonts w:ascii="標楷體" w:eastAsia="標楷體" w:hAnsi="標楷體" w:hint="eastAsia"/>
@@ -4199,7 +4080,6 @@
                     </w:rPr>
                     <w:t>料</w:t>
                   </w:r>
-                  <w:proofErr w:type="gramEnd"/>
                   <w:r>
                     <w:rPr>
                       <w:rFonts w:ascii="標楷體" w:eastAsia="標楷體" w:hAnsi="標楷體" w:hint="eastAsia"/>
@@ -5389,23 +5269,7 @@
                       <w:rFonts w:ascii="標楷體" w:hAnsi="標楷體" w:hint="eastAsia"/>
                       <w:lang w:eastAsia="zh-HK"/>
                     </w:rPr>
-                    <w:t>保單險種</w:t>
-                  </w:r>
-                  <w:proofErr w:type="gramStart"/>
-                  <w:r>
-                    <w:rPr>
-                      <w:rFonts w:ascii="標楷體" w:hAnsi="標楷體" w:hint="eastAsia"/>
-                      <w:lang w:eastAsia="zh-HK"/>
-                    </w:rPr>
-                    <w:t>不足明</w:t>
-                  </w:r>
-                  <w:proofErr w:type="gramEnd"/>
-                  <w:r>
-                    <w:rPr>
-                      <w:rFonts w:ascii="標楷體" w:hAnsi="標楷體" w:hint="eastAsia"/>
-                      <w:lang w:eastAsia="zh-HK"/>
-                    </w:rPr>
-                    <w:t>細表</w:t>
+                    <w:t>保單險種不足明細表</w:t>
                   </w:r>
                 </w:p>
               </w:tc>
@@ -5428,7 +5292,6 @@
                       <w:lang w:eastAsia="zh-HK"/>
                     </w:rPr>
                   </w:pPr>
-                  <w:proofErr w:type="gramStart"/>
                   <w:r>
                     <w:rPr>
                       <w:rFonts w:ascii="標楷體" w:eastAsia="標楷體" w:hAnsi="標楷體" w:hint="eastAsia"/>
@@ -5466,7 +5329,6 @@
                     </w:rPr>
                     <w:t>承憲</w:t>
                   </w:r>
-                  <w:proofErr w:type="gramEnd"/>
                   <w:r>
                     <w:rPr>
                       <w:rFonts w:ascii="標楷體" w:eastAsia="標楷體" w:hAnsi="標楷體" w:hint="eastAsia"/>
@@ -5520,7 +5382,6 @@
                       <w:lang w:eastAsia="zh-HK"/>
                     </w:rPr>
                   </w:pPr>
-                  <w:proofErr w:type="gramStart"/>
                   <w:r>
                     <w:rPr>
                       <w:rFonts w:ascii="標楷體" w:eastAsia="標楷體" w:hAnsi="標楷體" w:hint="eastAsia"/>
@@ -5558,16 +5419,7 @@
                       <w:color w:val="FF0000"/>
                       <w:lang w:eastAsia="zh-HK"/>
                     </w:rPr>
-                    <w:t>淑微</w:t>
-                  </w:r>
-                  <w:proofErr w:type="gramEnd"/>
-                  <w:r>
-                    <w:rPr>
-                      <w:rFonts w:ascii="標楷體" w:eastAsia="標楷體" w:hAnsi="標楷體" w:hint="eastAsia"/>
-                      <w:color w:val="FF0000"/>
-                      <w:lang w:eastAsia="zh-HK"/>
-                    </w:rPr>
-                    <w:t>提供報表樣張</w:t>
+                    <w:t>淑微提供報表樣張</w:t>
                   </w:r>
                 </w:p>
               </w:tc>
@@ -5867,23 +5719,7 @@
                 <w:rFonts w:ascii="標楷體" w:hAnsi="標楷體" w:hint="eastAsia"/>
                 <w:lang w:eastAsia="zh-HK"/>
               </w:rPr>
-              <w:t>簡訊</w:t>
-            </w:r>
-            <w:proofErr w:type="gramStart"/>
-            <w:r>
-              <w:rPr>
-                <w:rFonts w:ascii="標楷體" w:hAnsi="標楷體" w:hint="eastAsia"/>
-                <w:lang w:eastAsia="zh-HK"/>
-              </w:rPr>
-              <w:t>檔</w:t>
-            </w:r>
-            <w:proofErr w:type="gramEnd"/>
-            <w:r>
-              <w:rPr>
-                <w:rFonts w:ascii="標楷體" w:hAnsi="標楷體" w:hint="eastAsia"/>
-                <w:lang w:eastAsia="zh-HK"/>
-              </w:rPr>
-              <w:t>內容待確認</w:t>
+              <w:t>簡訊檔內容待確認</w:t>
             </w:r>
           </w:p>
         </w:tc>
@@ -5992,6 +5828,27 @@
                 <w:color w:val="000000"/>
               </w:rPr>
             </w:pPr>
+            <w:r>
+              <w:rPr>
+                <w:rFonts w:ascii="標楷體" w:hAnsi="標楷體" w:hint="eastAsia"/>
+                <w:color w:val="000000"/>
+              </w:rPr>
+              <w:t>暫緩處理</w:t>
+            </w:r>
+            <w:r>
+              <w:rPr>
+                <w:rFonts w:ascii="標楷體" w:hAnsi="標楷體" w:hint="eastAsia"/>
+                <w:color w:val="000000"/>
+              </w:rPr>
+              <w:t>。</w:t>
+            </w:r>
+            <w:r>
+              <w:rPr>
+                <w:rFonts w:ascii="標楷體" w:hAnsi="標楷體" w:hint="eastAsia"/>
+                <w:color w:val="000000"/>
+              </w:rPr>
+              <w:t>未收到User調整需求。產出明細調整。</w:t>
+            </w:r>
           </w:p>
         </w:tc>
       </w:tr>
@@ -6053,21 +5910,12 @@
                 <w:rFonts w:ascii="標楷體" w:hAnsi="標楷體"/>
               </w:rPr>
             </w:pPr>
-            <w:proofErr w:type="gramStart"/>
             <w:r>
               <w:rPr>
                 <w:rFonts w:ascii="標楷體" w:hAnsi="標楷體" w:hint="eastAsia"/>
                 <w:lang w:eastAsia="zh-HK"/>
               </w:rPr>
-              <w:t>待淑微</w:t>
-            </w:r>
-            <w:proofErr w:type="gramEnd"/>
-            <w:r>
-              <w:rPr>
-                <w:rFonts w:ascii="標楷體" w:hAnsi="標楷體" w:hint="eastAsia"/>
-                <w:lang w:eastAsia="zh-HK"/>
-              </w:rPr>
-              <w:t>提供</w:t>
+              <w:t>待淑微提供</w:t>
             </w:r>
             <w:r>
               <w:rPr>
@@ -6389,23 +6237,7 @@
                 <w:rFonts w:ascii="標楷體" w:hAnsi="標楷體" w:hint="eastAsia"/>
                 <w:lang w:eastAsia="zh-HK"/>
               </w:rPr>
-              <w:t>保單險種</w:t>
-            </w:r>
-            <w:proofErr w:type="gramStart"/>
-            <w:r>
-              <w:rPr>
-                <w:rFonts w:ascii="標楷體" w:hAnsi="標楷體" w:hint="eastAsia"/>
-                <w:lang w:eastAsia="zh-HK"/>
-              </w:rPr>
-              <w:t>不足明</w:t>
-            </w:r>
-            <w:proofErr w:type="gramEnd"/>
-            <w:r>
-              <w:rPr>
-                <w:rFonts w:ascii="標楷體" w:hAnsi="標楷體" w:hint="eastAsia"/>
-                <w:lang w:eastAsia="zh-HK"/>
-              </w:rPr>
-              <w:t>細表</w:t>
+              <w:t>保單險種不足明細表</w:t>
             </w:r>
             <w:r>
               <w:rPr>
@@ -6636,25 +6468,7 @@
                 <w:color w:val="FF0000"/>
                 <w:lang w:eastAsia="zh-HK"/>
               </w:rPr>
-              <w:t>保單險種</w:t>
-            </w:r>
-            <w:proofErr w:type="gramStart"/>
-            <w:r>
-              <w:rPr>
-                <w:rFonts w:ascii="標楷體" w:hAnsi="標楷體" w:hint="eastAsia"/>
-                <w:color w:val="FF0000"/>
-                <w:lang w:eastAsia="zh-HK"/>
-              </w:rPr>
-              <w:t>不足明</w:t>
-            </w:r>
-            <w:proofErr w:type="gramEnd"/>
-            <w:r>
-              <w:rPr>
-                <w:rFonts w:ascii="標楷體" w:hAnsi="標楷體" w:hint="eastAsia"/>
-                <w:color w:val="FF0000"/>
-                <w:lang w:eastAsia="zh-HK"/>
-              </w:rPr>
-              <w:t>細表</w:t>
+              <w:t>保單險種不足明細表</w:t>
             </w:r>
             <w:r>
               <w:rPr>
@@ -6810,8 +6624,6 @@
           <w:rFonts w:ascii="標楷體" w:hAnsi="標楷體"/>
         </w:rPr>
       </w:pPr>
-      <w:bookmarkStart w:id="0" w:name="_GoBack"/>
-      <w:bookmarkEnd w:id="0"/>
     </w:p>
     <w:sectPr>
       <w:headerReference w:type="even" r:id="rId21"/>
@@ -6828,7 +6640,7 @@
 </file>
 
 <file path=word/endnotes.xml><?xml version="1.0" encoding="utf-8"?>
-<w:endnotes xmlns:wpc="http://schemas.microsoft.com/office/word/2010/wordprocessingCanvas" xmlns:cx="http://schemas.microsoft.com/office/drawing/2014/chartex" xmlns:mc="http://schemas.openxmlformats.org/markup-compatibility/2006" xmlns:o="urn:schemas-microsoft-com:office:office" xmlns:r="http://schemas.openxmlformats.org/officeDocument/2006/relationships" xmlns:m="http://schemas.openxmlformats.org/officeDocument/2006/math" xmlns:v="urn:schemas-microsoft-com:vml" xmlns:wp14="http://schemas.microsoft.com/office/word/2010/wordprocessingDrawing" xmlns:wp="http://schemas.openxmlformats.org/drawingml/2006/wordprocessingDrawing" xmlns:w10="urn:schemas-microsoft-com:office:word" xmlns:w="http://schemas.openxmlformats.org/wordprocessingml/2006/main" xmlns:w14="http://schemas.microsoft.com/office/word/2010/wordml" xmlns:w15="http://schemas.microsoft.com/office/word/2012/wordml" xmlns:w16se="http://schemas.microsoft.com/office/word/2015/wordml/symex" xmlns:wpg="http://schemas.microsoft.com/office/word/2010/wordprocessingGroup" xmlns:wpi="http://schemas.microsoft.com/office/word/2010/wordprocessingInk" xmlns:wne="http://schemas.microsoft.com/office/word/2006/wordml" xmlns:wps="http://schemas.microsoft.com/office/word/2010/wordprocessingShape" mc:Ignorable="w14 w15 w16se wp14">
+<w:endnotes xmlns:wpc="http://schemas.microsoft.com/office/word/2010/wordprocessingCanvas" xmlns:cx="http://schemas.microsoft.com/office/drawing/2014/chartex" xmlns:cx1="http://schemas.microsoft.com/office/drawing/2015/9/8/chartex" xmlns:cx2="http://schemas.microsoft.com/office/drawing/2015/10/21/chartex" xmlns:cx3="http://schemas.microsoft.com/office/drawing/2016/5/9/chartex" xmlns:cx4="http://schemas.microsoft.com/office/drawing/2016/5/10/chartex" xmlns:cx5="http://schemas.microsoft.com/office/drawing/2016/5/11/chartex" xmlns:cx6="http://schemas.microsoft.com/office/drawing/2016/5/12/chartex" xmlns:cx7="http://schemas.microsoft.com/office/drawing/2016/5/13/chartex" xmlns:cx8="http://schemas.microsoft.com/office/drawing/2016/5/14/chartex" xmlns:mc="http://schemas.openxmlformats.org/markup-compatibility/2006" xmlns:aink="http://schemas.microsoft.com/office/drawing/2016/ink" xmlns:am3d="http://schemas.microsoft.com/office/drawing/2017/model3d" xmlns:o="urn:schemas-microsoft-com:office:office" xmlns:r="http://schemas.openxmlformats.org/officeDocument/2006/relationships" xmlns:m="http://schemas.openxmlformats.org/officeDocument/2006/math" xmlns:v="urn:schemas-microsoft-com:vml" xmlns:wp14="http://schemas.microsoft.com/office/word/2010/wordprocessingDrawing" xmlns:wp="http://schemas.openxmlformats.org/drawingml/2006/wordprocessingDrawing" xmlns:w10="urn:schemas-microsoft-com:office:word" xmlns:w="http://schemas.openxmlformats.org/wordprocessingml/2006/main" xmlns:w14="http://schemas.microsoft.com/office/word/2010/wordml" xmlns:w15="http://schemas.microsoft.com/office/word/2012/wordml" xmlns:w16cex="http://schemas.microsoft.com/office/word/2018/wordml/cex" xmlns:w16cid="http://schemas.microsoft.com/office/word/2016/wordml/cid" xmlns:w16="http://schemas.microsoft.com/office/word/2018/wordml" xmlns:w16sdtdh="http://schemas.microsoft.com/office/word/2020/wordml/sdtdatahash" xmlns:w16se="http://schemas.microsoft.com/office/word/2015/wordml/symex" xmlns:wpg="http://schemas.microsoft.com/office/word/2010/wordprocessingGroup" xmlns:wpi="http://schemas.microsoft.com/office/word/2010/wordprocessingInk" xmlns:wne="http://schemas.microsoft.com/office/word/2006/wordml" xmlns:wps="http://schemas.microsoft.com/office/word/2010/wordprocessingShape" mc:Ignorable="w14 w15 w16se w16cid w16 w16cex w16sdtdh wp14">
   <w:endnote w:type="separator" w:id="-1">
     <w:p>
       <w:r>
@@ -6847,7 +6659,7 @@
 </file>
 
 <file path=word/footer1.xml><?xml version="1.0" encoding="utf-8"?>
-<w:ftr xmlns:wpc="http://schemas.microsoft.com/office/word/2010/wordprocessingCanvas" xmlns:cx="http://schemas.microsoft.com/office/drawing/2014/chartex" xmlns:mc="http://schemas.openxmlformats.org/markup-compatibility/2006" xmlns:o="urn:schemas-microsoft-com:office:office" xmlns:r="http://schemas.openxmlformats.org/officeDocument/2006/relationships" xmlns:m="http://schemas.openxmlformats.org/officeDocument/2006/math" xmlns:v="urn:schemas-microsoft-com:vml" xmlns:wp14="http://schemas.microsoft.com/office/word/2010/wordprocessingDrawing" xmlns:wp="http://schemas.openxmlformats.org/drawingml/2006/wordprocessingDrawing" xmlns:w10="urn:schemas-microsoft-com:office:word" xmlns:w="http://schemas.openxmlformats.org/wordprocessingml/2006/main" xmlns:w14="http://schemas.microsoft.com/office/word/2010/wordml" xmlns:w15="http://schemas.microsoft.com/office/word/2012/wordml" xmlns:w16se="http://schemas.microsoft.com/office/word/2015/wordml/symex" xmlns:wpg="http://schemas.microsoft.com/office/word/2010/wordprocessingGroup" xmlns:wpi="http://schemas.microsoft.com/office/word/2010/wordprocessingInk" xmlns:wne="http://schemas.microsoft.com/office/word/2006/wordml" xmlns:wps="http://schemas.microsoft.com/office/word/2010/wordprocessingShape" mc:Ignorable="w14 w15 w16se wp14">
+<w:ftr xmlns:wpc="http://schemas.microsoft.com/office/word/2010/wordprocessingCanvas" xmlns:cx="http://schemas.microsoft.com/office/drawing/2014/chartex" xmlns:cx1="http://schemas.microsoft.com/office/drawing/2015/9/8/chartex" xmlns:cx2="http://schemas.microsoft.com/office/drawing/2015/10/21/chartex" xmlns:cx3="http://schemas.microsoft.com/office/drawing/2016/5/9/chartex" xmlns:cx4="http://schemas.microsoft.com/office/drawing/2016/5/10/chartex" xmlns:cx5="http://schemas.microsoft.com/office/drawing/2016/5/11/chartex" xmlns:cx6="http://schemas.microsoft.com/office/drawing/2016/5/12/chartex" xmlns:cx7="http://schemas.microsoft.com/office/drawing/2016/5/13/chartex" xmlns:cx8="http://schemas.microsoft.com/office/drawing/2016/5/14/chartex" xmlns:mc="http://schemas.openxmlformats.org/markup-compatibility/2006" xmlns:aink="http://schemas.microsoft.com/office/drawing/2016/ink" xmlns:am3d="http://schemas.microsoft.com/office/drawing/2017/model3d" xmlns:o="urn:schemas-microsoft-com:office:office" xmlns:r="http://schemas.openxmlformats.org/officeDocument/2006/relationships" xmlns:m="http://schemas.openxmlformats.org/officeDocument/2006/math" xmlns:v="urn:schemas-microsoft-com:vml" xmlns:wp14="http://schemas.microsoft.com/office/word/2010/wordprocessingDrawing" xmlns:wp="http://schemas.openxmlformats.org/drawingml/2006/wordprocessingDrawing" xmlns:w10="urn:schemas-microsoft-com:office:word" xmlns:w="http://schemas.openxmlformats.org/wordprocessingml/2006/main" xmlns:w14="http://schemas.microsoft.com/office/word/2010/wordml" xmlns:w15="http://schemas.microsoft.com/office/word/2012/wordml" xmlns:w16cex="http://schemas.microsoft.com/office/word/2018/wordml/cex" xmlns:w16cid="http://schemas.microsoft.com/office/word/2016/wordml/cid" xmlns:w16="http://schemas.microsoft.com/office/word/2018/wordml" xmlns:w16sdtdh="http://schemas.microsoft.com/office/word/2020/wordml/sdtdatahash" xmlns:w16se="http://schemas.microsoft.com/office/word/2015/wordml/symex" xmlns:wpg="http://schemas.microsoft.com/office/word/2010/wordprocessingGroup" xmlns:wpi="http://schemas.microsoft.com/office/word/2010/wordprocessingInk" xmlns:wne="http://schemas.microsoft.com/office/word/2006/wordml" xmlns:wps="http://schemas.microsoft.com/office/word/2010/wordprocessingShape" mc:Ignorable="w14 w15 w16se w16cid w16 w16cex w16sdtdh wp14">
   <w:p>
     <w:pPr>
       <w:pStyle w:val="af6"/>
@@ -6896,42 +6708,29 @@
             </w:rPr>
             <w:t>檔名：</w:t>
           </w:r>
-          <w:r>
-            <w:fldChar w:fldCharType="begin"/>
-          </w:r>
-          <w:r>
-            <w:instrText xml:space="preserve"> FILENAME </w:instrText>
-          </w:r>
-          <w:r>
-            <w:fldChar w:fldCharType="separate"/>
-          </w:r>
-          <w:r>
-            <w:rPr>
-              <w:rFonts w:hint="eastAsia"/>
-              <w:noProof/>
-            </w:rPr>
-            <w:t>PJ201800012_</w:t>
-          </w:r>
-          <w:r>
-            <w:rPr>
-              <w:rFonts w:hint="eastAsia"/>
-              <w:noProof/>
-            </w:rPr>
-            <w:t>會議記錄</w:t>
-          </w:r>
-          <w:r>
-            <w:rPr>
-              <w:rFonts w:hint="eastAsia"/>
-              <w:noProof/>
-            </w:rPr>
-            <w:t>_20200107v01.0.docx</w:t>
-          </w:r>
-          <w:r>
-            <w:rPr>
-              <w:noProof/>
-            </w:rPr>
-            <w:fldChar w:fldCharType="end"/>
-          </w:r>
+          <w:fldSimple w:instr=" FILENAME ">
+            <w:r>
+              <w:rPr>
+                <w:rFonts w:hint="eastAsia"/>
+                <w:noProof/>
+              </w:rPr>
+              <w:t>PJ201800012_</w:t>
+            </w:r>
+            <w:r>
+              <w:rPr>
+                <w:rFonts w:hint="eastAsia"/>
+                <w:noProof/>
+              </w:rPr>
+              <w:t>會議記錄</w:t>
+            </w:r>
+            <w:r>
+              <w:rPr>
+                <w:rFonts w:hint="eastAsia"/>
+                <w:noProof/>
+              </w:rPr>
+              <w:t>_20200107v01.0.docx</w:t>
+            </w:r>
+          </w:fldSimple>
         </w:p>
       </w:tc>
       <w:tc>
@@ -7081,7 +6880,7 @@
 </file>
 
 <file path=word/footnotes.xml><?xml version="1.0" encoding="utf-8"?>
-<w:footnotes xmlns:wpc="http://schemas.microsoft.com/office/word/2010/wordprocessingCanvas" xmlns:cx="http://schemas.microsoft.com/office/drawing/2014/chartex" xmlns:mc="http://schemas.openxmlformats.org/markup-compatibility/2006" xmlns:o="urn:schemas-microsoft-com:office:office" xmlns:r="http://schemas.openxmlformats.org/officeDocument/2006/relationships" xmlns:m="http://schemas.openxmlformats.org/officeDocument/2006/math" xmlns:v="urn:schemas-microsoft-com:vml" xmlns:wp14="http://schemas.microsoft.com/office/word/2010/wordprocessingDrawing" xmlns:wp="http://schemas.openxmlformats.org/drawingml/2006/wordprocessingDrawing" xmlns:w10="urn:schemas-microsoft-com:office:word" xmlns:w="http://schemas.openxmlformats.org/wordprocessingml/2006/main" xmlns:w14="http://schemas.microsoft.com/office/word/2010/wordml" xmlns:w15="http://schemas.microsoft.com/office/word/2012/wordml" xmlns:w16se="http://schemas.microsoft.com/office/word/2015/wordml/symex" xmlns:wpg="http://schemas.microsoft.com/office/word/2010/wordprocessingGroup" xmlns:wpi="http://schemas.microsoft.com/office/word/2010/wordprocessingInk" xmlns:wne="http://schemas.microsoft.com/office/word/2006/wordml" xmlns:wps="http://schemas.microsoft.com/office/word/2010/wordprocessingShape" mc:Ignorable="w14 w15 w16se wp14">
+<w:footnotes xmlns:wpc="http://schemas.microsoft.com/office/word/2010/wordprocessingCanvas" xmlns:cx="http://schemas.microsoft.com/office/drawing/2014/chartex" xmlns:cx1="http://schemas.microsoft.com/office/drawing/2015/9/8/chartex" xmlns:cx2="http://schemas.microsoft.com/office/drawing/2015/10/21/chartex" xmlns:cx3="http://schemas.microsoft.com/office/drawing/2016/5/9/chartex" xmlns:cx4="http://schemas.microsoft.com/office/drawing/2016/5/10/chartex" xmlns:cx5="http://schemas.microsoft.com/office/drawing/2016/5/11/chartex" xmlns:cx6="http://schemas.microsoft.com/office/drawing/2016/5/12/chartex" xmlns:cx7="http://schemas.microsoft.com/office/drawing/2016/5/13/chartex" xmlns:cx8="http://schemas.microsoft.com/office/drawing/2016/5/14/chartex" xmlns:mc="http://schemas.openxmlformats.org/markup-compatibility/2006" xmlns:aink="http://schemas.microsoft.com/office/drawing/2016/ink" xmlns:am3d="http://schemas.microsoft.com/office/drawing/2017/model3d" xmlns:o="urn:schemas-microsoft-com:office:office" xmlns:r="http://schemas.openxmlformats.org/officeDocument/2006/relationships" xmlns:m="http://schemas.openxmlformats.org/officeDocument/2006/math" xmlns:v="urn:schemas-microsoft-com:vml" xmlns:wp14="http://schemas.microsoft.com/office/word/2010/wordprocessingDrawing" xmlns:wp="http://schemas.openxmlformats.org/drawingml/2006/wordprocessingDrawing" xmlns:w10="urn:schemas-microsoft-com:office:word" xmlns:w="http://schemas.openxmlformats.org/wordprocessingml/2006/main" xmlns:w14="http://schemas.microsoft.com/office/word/2010/wordml" xmlns:w15="http://schemas.microsoft.com/office/word/2012/wordml" xmlns:w16cex="http://schemas.microsoft.com/office/word/2018/wordml/cex" xmlns:w16cid="http://schemas.microsoft.com/office/word/2016/wordml/cid" xmlns:w16="http://schemas.microsoft.com/office/word/2018/wordml" xmlns:w16sdtdh="http://schemas.microsoft.com/office/word/2020/wordml/sdtdatahash" xmlns:w16se="http://schemas.microsoft.com/office/word/2015/wordml/symex" xmlns:wpg="http://schemas.microsoft.com/office/word/2010/wordprocessingGroup" xmlns:wpi="http://schemas.microsoft.com/office/word/2010/wordprocessingInk" xmlns:wne="http://schemas.microsoft.com/office/word/2006/wordml" xmlns:wps="http://schemas.microsoft.com/office/word/2010/wordprocessingShape" mc:Ignorable="w14 w15 w16se w16cid w16 w16cex w16sdtdh wp14">
   <w:footnote w:type="separator" w:id="-1">
     <w:p>
       <w:r>
@@ -7100,7 +6899,7 @@
 </file>
 
 <file path=word/header1.xml><?xml version="1.0" encoding="utf-8"?>
-<w:hdr xmlns:wpc="http://schemas.microsoft.com/office/word/2010/wordprocessingCanvas" xmlns:cx="http://schemas.microsoft.com/office/drawing/2014/chartex" xmlns:mc="http://schemas.openxmlformats.org/markup-compatibility/2006" xmlns:o="urn:schemas-microsoft-com:office:office" xmlns:r="http://schemas.openxmlformats.org/officeDocument/2006/relationships" xmlns:m="http://schemas.openxmlformats.org/officeDocument/2006/math" xmlns:v="urn:schemas-microsoft-com:vml" xmlns:wp14="http://schemas.microsoft.com/office/word/2010/wordprocessingDrawing" xmlns:wp="http://schemas.openxmlformats.org/drawingml/2006/wordprocessingDrawing" xmlns:w10="urn:schemas-microsoft-com:office:word" xmlns:w="http://schemas.openxmlformats.org/wordprocessingml/2006/main" xmlns:w14="http://schemas.microsoft.com/office/word/2010/wordml" xmlns:w15="http://schemas.microsoft.com/office/word/2012/wordml" xmlns:w16se="http://schemas.microsoft.com/office/word/2015/wordml/symex" xmlns:wpg="http://schemas.microsoft.com/office/word/2010/wordprocessingGroup" xmlns:wpi="http://schemas.microsoft.com/office/word/2010/wordprocessingInk" xmlns:wne="http://schemas.microsoft.com/office/word/2006/wordml" xmlns:wps="http://schemas.microsoft.com/office/word/2010/wordprocessingShape" mc:Ignorable="w14 w15 w16se wp14">
+<w:hdr xmlns:wpc="http://schemas.microsoft.com/office/word/2010/wordprocessingCanvas" xmlns:cx="http://schemas.microsoft.com/office/drawing/2014/chartex" xmlns:cx1="http://schemas.microsoft.com/office/drawing/2015/9/8/chartex" xmlns:cx2="http://schemas.microsoft.com/office/drawing/2015/10/21/chartex" xmlns:cx3="http://schemas.microsoft.com/office/drawing/2016/5/9/chartex" xmlns:cx4="http://schemas.microsoft.com/office/drawing/2016/5/10/chartex" xmlns:cx5="http://schemas.microsoft.com/office/drawing/2016/5/11/chartex" xmlns:cx6="http://schemas.microsoft.com/office/drawing/2016/5/12/chartex" xmlns:cx7="http://schemas.microsoft.com/office/drawing/2016/5/13/chartex" xmlns:cx8="http://schemas.microsoft.com/office/drawing/2016/5/14/chartex" xmlns:mc="http://schemas.openxmlformats.org/markup-compatibility/2006" xmlns:aink="http://schemas.microsoft.com/office/drawing/2016/ink" xmlns:am3d="http://schemas.microsoft.com/office/drawing/2017/model3d" xmlns:o="urn:schemas-microsoft-com:office:office" xmlns:r="http://schemas.openxmlformats.org/officeDocument/2006/relationships" xmlns:m="http://schemas.openxmlformats.org/officeDocument/2006/math" xmlns:v="urn:schemas-microsoft-com:vml" xmlns:wp14="http://schemas.microsoft.com/office/word/2010/wordprocessingDrawing" xmlns:wp="http://schemas.openxmlformats.org/drawingml/2006/wordprocessingDrawing" xmlns:w10="urn:schemas-microsoft-com:office:word" xmlns:w="http://schemas.openxmlformats.org/wordprocessingml/2006/main" xmlns:w14="http://schemas.microsoft.com/office/word/2010/wordml" xmlns:w15="http://schemas.microsoft.com/office/word/2012/wordml" xmlns:w16cex="http://schemas.microsoft.com/office/word/2018/wordml/cex" xmlns:w16cid="http://schemas.microsoft.com/office/word/2016/wordml/cid" xmlns:w16="http://schemas.microsoft.com/office/word/2018/wordml" xmlns:w16sdtdh="http://schemas.microsoft.com/office/word/2020/wordml/sdtdatahash" xmlns:w16se="http://schemas.microsoft.com/office/word/2015/wordml/symex" xmlns:wpg="http://schemas.microsoft.com/office/word/2010/wordprocessingGroup" xmlns:wpi="http://schemas.microsoft.com/office/word/2010/wordprocessingInk" xmlns:wne="http://schemas.microsoft.com/office/word/2006/wordml" xmlns:wps="http://schemas.microsoft.com/office/word/2010/wordprocessingShape" mc:Ignorable="w14 w15 w16se w16cid w16 w16cex w16sdtdh wp14">
   <w:p>
     <w:pPr>
       <w:pStyle w:val="af"/>
@@ -7140,7 +6939,7 @@
 </file>
 
 <file path=word/header2.xml><?xml version="1.0" encoding="utf-8"?>
-<w:hdr xmlns:wpc="http://schemas.microsoft.com/office/word/2010/wordprocessingCanvas" xmlns:cx="http://schemas.microsoft.com/office/drawing/2014/chartex" xmlns:mc="http://schemas.openxmlformats.org/markup-compatibility/2006" xmlns:o="urn:schemas-microsoft-com:office:office" xmlns:r="http://schemas.openxmlformats.org/officeDocument/2006/relationships" xmlns:m="http://schemas.openxmlformats.org/officeDocument/2006/math" xmlns:v="urn:schemas-microsoft-com:vml" xmlns:wp14="http://schemas.microsoft.com/office/word/2010/wordprocessingDrawing" xmlns:wp="http://schemas.openxmlformats.org/drawingml/2006/wordprocessingDrawing" xmlns:w10="urn:schemas-microsoft-com:office:word" xmlns:w="http://schemas.openxmlformats.org/wordprocessingml/2006/main" xmlns:w14="http://schemas.microsoft.com/office/word/2010/wordml" xmlns:w15="http://schemas.microsoft.com/office/word/2012/wordml" xmlns:w16se="http://schemas.microsoft.com/office/word/2015/wordml/symex" xmlns:wpg="http://schemas.microsoft.com/office/word/2010/wordprocessingGroup" xmlns:wpi="http://schemas.microsoft.com/office/word/2010/wordprocessingInk" xmlns:wne="http://schemas.microsoft.com/office/word/2006/wordml" xmlns:wps="http://schemas.microsoft.com/office/word/2010/wordprocessingShape" mc:Ignorable="w14 w15 w16se wp14">
+<w:hdr xmlns:wpc="http://schemas.microsoft.com/office/word/2010/wordprocessingCanvas" xmlns:cx="http://schemas.microsoft.com/office/drawing/2014/chartex" xmlns:cx1="http://schemas.microsoft.com/office/drawing/2015/9/8/chartex" xmlns:cx2="http://schemas.microsoft.com/office/drawing/2015/10/21/chartex" xmlns:cx3="http://schemas.microsoft.com/office/drawing/2016/5/9/chartex" xmlns:cx4="http://schemas.microsoft.com/office/drawing/2016/5/10/chartex" xmlns:cx5="http://schemas.microsoft.com/office/drawing/2016/5/11/chartex" xmlns:cx6="http://schemas.microsoft.com/office/drawing/2016/5/12/chartex" xmlns:cx7="http://schemas.microsoft.com/office/drawing/2016/5/13/chartex" xmlns:cx8="http://schemas.microsoft.com/office/drawing/2016/5/14/chartex" xmlns:mc="http://schemas.openxmlformats.org/markup-compatibility/2006" xmlns:aink="http://schemas.microsoft.com/office/drawing/2016/ink" xmlns:am3d="http://schemas.microsoft.com/office/drawing/2017/model3d" xmlns:o="urn:schemas-microsoft-com:office:office" xmlns:r="http://schemas.openxmlformats.org/officeDocument/2006/relationships" xmlns:m="http://schemas.openxmlformats.org/officeDocument/2006/math" xmlns:v="urn:schemas-microsoft-com:vml" xmlns:wp14="http://schemas.microsoft.com/office/word/2010/wordprocessingDrawing" xmlns:wp="http://schemas.openxmlformats.org/drawingml/2006/wordprocessingDrawing" xmlns:w10="urn:schemas-microsoft-com:office:word" xmlns:w="http://schemas.openxmlformats.org/wordprocessingml/2006/main" xmlns:w14="http://schemas.microsoft.com/office/word/2010/wordml" xmlns:w15="http://schemas.microsoft.com/office/word/2012/wordml" xmlns:w16cex="http://schemas.microsoft.com/office/word/2018/wordml/cex" xmlns:w16cid="http://schemas.microsoft.com/office/word/2016/wordml/cid" xmlns:w16="http://schemas.microsoft.com/office/word/2018/wordml" xmlns:w16sdtdh="http://schemas.microsoft.com/office/word/2020/wordml/sdtdatahash" xmlns:w16se="http://schemas.microsoft.com/office/word/2015/wordml/symex" xmlns:wpg="http://schemas.microsoft.com/office/word/2010/wordprocessingGroup" xmlns:wpi="http://schemas.microsoft.com/office/word/2010/wordprocessingInk" xmlns:wne="http://schemas.microsoft.com/office/word/2006/wordml" xmlns:wps="http://schemas.microsoft.com/office/word/2010/wordprocessingShape" mc:Ignorable="w14 w15 w16se w16cid w16 w16cex w16sdtdh wp14">
   <w:p>
     <w:pPr>
       <w:pStyle w:val="af"/>
@@ -7527,7 +7326,7 @@
             </wp:anchor>
           </w:drawing>
         </mc:Choice>
-        <mc:Fallback xmlns:cx1="http://schemas.microsoft.com/office/drawing/2015/9/8/chartex" xmlns:cx2="http://schemas.microsoft.com/office/drawing/2015/10/21/chartex" xmlns:cx3="http://schemas.microsoft.com/office/drawing/2016/5/9/chartex" xmlns:cx4="http://schemas.microsoft.com/office/drawing/2016/5/10/chartex" xmlns:cx5="http://schemas.microsoft.com/office/drawing/2016/5/11/chartex" xmlns:cx6="http://schemas.microsoft.com/office/drawing/2016/5/12/chartex" xmlns:cx7="http://schemas.microsoft.com/office/drawing/2016/5/13/chartex" xmlns:cx8="http://schemas.microsoft.com/office/drawing/2016/5/14/chartex" xmlns:aink="http://schemas.microsoft.com/office/drawing/2016/ink" xmlns:am3d="http://schemas.microsoft.com/office/drawing/2017/model3d" xmlns:w16cex="http://schemas.microsoft.com/office/word/2018/wordml/cex" xmlns:w16cid="http://schemas.microsoft.com/office/word/2016/wordml/cid" xmlns:w16="http://schemas.microsoft.com/office/word/2018/wordml" xmlns:w16sdtdh="http://schemas.microsoft.com/office/word/2020/wordml/sdtdatahash">
+        <mc:Fallback>
           <w:pict>
             <v:line w14:anchorId="35E4D126" id="Line 11" o:spid="_x0000_s1026" style="position:absolute;z-index:251655680;visibility:visible;mso-wrap-style:square;mso-width-percent:0;mso-height-percent:0;mso-wrap-distance-left:9pt;mso-wrap-distance-top:0;mso-wrap-distance-right:9pt;mso-wrap-distance-bottom:0;mso-position-horizontal:absolute;mso-position-horizontal-relative:text;mso-position-vertical:absolute;mso-position-vertical-relative:text;mso-width-percent:0;mso-height-percent:0;mso-width-relative:page;mso-height-relative:page" from=".2pt,41.4pt" to="510.45pt,41.4pt" o:gfxdata="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" strokeweight="4.5pt">
               <v:stroke linestyle="thickThin"/>
@@ -7681,7 +7480,7 @@
 </file>
 
 <file path=word/header3.xml><?xml version="1.0" encoding="utf-8"?>
-<w:hdr xmlns:wpc="http://schemas.microsoft.com/office/word/2010/wordprocessingCanvas" xmlns:cx="http://schemas.microsoft.com/office/drawing/2014/chartex" xmlns:mc="http://schemas.openxmlformats.org/markup-compatibility/2006" xmlns:o="urn:schemas-microsoft-com:office:office" xmlns:r="http://schemas.openxmlformats.org/officeDocument/2006/relationships" xmlns:m="http://schemas.openxmlformats.org/officeDocument/2006/math" xmlns:v="urn:schemas-microsoft-com:vml" xmlns:wp14="http://schemas.microsoft.com/office/word/2010/wordprocessingDrawing" xmlns:wp="http://schemas.openxmlformats.org/drawingml/2006/wordprocessingDrawing" xmlns:w10="urn:schemas-microsoft-com:office:word" xmlns:w="http://schemas.openxmlformats.org/wordprocessingml/2006/main" xmlns:w14="http://schemas.microsoft.com/office/word/2010/wordml" xmlns:w15="http://schemas.microsoft.com/office/word/2012/wordml" xmlns:w16se="http://schemas.microsoft.com/office/word/2015/wordml/symex" xmlns:wpg="http://schemas.microsoft.com/office/word/2010/wordprocessingGroup" xmlns:wpi="http://schemas.microsoft.com/office/word/2010/wordprocessingInk" xmlns:wne="http://schemas.microsoft.com/office/word/2006/wordml" xmlns:wps="http://schemas.microsoft.com/office/word/2010/wordprocessingShape" mc:Ignorable="w14 w15 w16se wp14">
+<w:hdr xmlns:wpc="http://schemas.microsoft.com/office/word/2010/wordprocessingCanvas" xmlns:cx="http://schemas.microsoft.com/office/drawing/2014/chartex" xmlns:cx1="http://schemas.microsoft.com/office/drawing/2015/9/8/chartex" xmlns:cx2="http://schemas.microsoft.com/office/drawing/2015/10/21/chartex" xmlns:cx3="http://schemas.microsoft.com/office/drawing/2016/5/9/chartex" xmlns:cx4="http://schemas.microsoft.com/office/drawing/2016/5/10/chartex" xmlns:cx5="http://schemas.microsoft.com/office/drawing/2016/5/11/chartex" xmlns:cx6="http://schemas.microsoft.com/office/drawing/2016/5/12/chartex" xmlns:cx7="http://schemas.microsoft.com/office/drawing/2016/5/13/chartex" xmlns:cx8="http://schemas.microsoft.com/office/drawing/2016/5/14/chartex" xmlns:mc="http://schemas.openxmlformats.org/markup-compatibility/2006" xmlns:aink="http://schemas.microsoft.com/office/drawing/2016/ink" xmlns:am3d="http://schemas.microsoft.com/office/drawing/2017/model3d" xmlns:o="urn:schemas-microsoft-com:office:office" xmlns:r="http://schemas.openxmlformats.org/officeDocument/2006/relationships" xmlns:m="http://schemas.openxmlformats.org/officeDocument/2006/math" xmlns:v="urn:schemas-microsoft-com:vml" xmlns:wp14="http://schemas.microsoft.com/office/word/2010/wordprocessingDrawing" xmlns:wp="http://schemas.openxmlformats.org/drawingml/2006/wordprocessingDrawing" xmlns:w10="urn:schemas-microsoft-com:office:word" xmlns:w="http://schemas.openxmlformats.org/wordprocessingml/2006/main" xmlns:w14="http://schemas.microsoft.com/office/word/2010/wordml" xmlns:w15="http://schemas.microsoft.com/office/word/2012/wordml" xmlns:w16cex="http://schemas.microsoft.com/office/word/2018/wordml/cex" xmlns:w16cid="http://schemas.microsoft.com/office/word/2016/wordml/cid" xmlns:w16="http://schemas.microsoft.com/office/word/2018/wordml" xmlns:w16sdtdh="http://schemas.microsoft.com/office/word/2020/wordml/sdtdatahash" xmlns:w16se="http://schemas.microsoft.com/office/word/2015/wordml/symex" xmlns:wpg="http://schemas.microsoft.com/office/word/2010/wordprocessingGroup" xmlns:wpi="http://schemas.microsoft.com/office/word/2010/wordprocessingInk" xmlns:wne="http://schemas.microsoft.com/office/word/2006/wordml" xmlns:wps="http://schemas.microsoft.com/office/word/2010/wordprocessingShape" mc:Ignorable="w14 w15 w16se w16cid w16 w16cex w16sdtdh wp14">
   <w:p>
     <w:pPr>
       <w:pStyle w:val="af"/>
@@ -7721,7 +7520,7 @@
 </file>
 
 <file path=word/numbering.xml><?xml version="1.0" encoding="utf-8"?>
-<w:numbering xmlns:wpc="http://schemas.microsoft.com/office/word/2010/wordprocessingCanvas" xmlns:cx="http://schemas.microsoft.com/office/drawing/2014/chartex" xmlns:mc="http://schemas.openxmlformats.org/markup-compatibility/2006" xmlns:o="urn:schemas-microsoft-com:office:office" xmlns:r="http://schemas.openxmlformats.org/officeDocument/2006/relationships" xmlns:m="http://schemas.openxmlformats.org/officeDocument/2006/math" xmlns:v="urn:schemas-microsoft-com:vml" xmlns:wp14="http://schemas.microsoft.com/office/word/2010/wordprocessingDrawing" xmlns:wp="http://schemas.openxmlformats.org/drawingml/2006/wordprocessingDrawing" xmlns:w10="urn:schemas-microsoft-com:office:word" xmlns:w="http://schemas.openxmlformats.org/wordprocessingml/2006/main" xmlns:w14="http://schemas.microsoft.com/office/word/2010/wordml" xmlns:w15="http://schemas.microsoft.com/office/word/2012/wordml" xmlns:w16se="http://schemas.microsoft.com/office/word/2015/wordml/symex" xmlns:wpg="http://schemas.microsoft.com/office/word/2010/wordprocessingGroup" xmlns:wpi="http://schemas.microsoft.com/office/word/2010/wordprocessingInk" xmlns:wne="http://schemas.microsoft.com/office/word/2006/wordml" xmlns:wps="http://schemas.microsoft.com/office/word/2010/wordprocessingShape" mc:Ignorable="w14 w15 w16se wp14">
+<w:numbering xmlns:wpc="http://schemas.microsoft.com/office/word/2010/wordprocessingCanvas" xmlns:cx="http://schemas.microsoft.com/office/drawing/2014/chartex" xmlns:cx1="http://schemas.microsoft.com/office/drawing/2015/9/8/chartex" xmlns:cx2="http://schemas.microsoft.com/office/drawing/2015/10/21/chartex" xmlns:cx3="http://schemas.microsoft.com/office/drawing/2016/5/9/chartex" xmlns:cx4="http://schemas.microsoft.com/office/drawing/2016/5/10/chartex" xmlns:cx5="http://schemas.microsoft.com/office/drawing/2016/5/11/chartex" xmlns:cx6="http://schemas.microsoft.com/office/drawing/2016/5/12/chartex" xmlns:cx7="http://schemas.microsoft.com/office/drawing/2016/5/13/chartex" xmlns:cx8="http://schemas.microsoft.com/office/drawing/2016/5/14/chartex" xmlns:mc="http://schemas.openxmlformats.org/markup-compatibility/2006" xmlns:aink="http://schemas.microsoft.com/office/drawing/2016/ink" xmlns:am3d="http://schemas.microsoft.com/office/drawing/2017/model3d" xmlns:o="urn:schemas-microsoft-com:office:office" xmlns:r="http://schemas.openxmlformats.org/officeDocument/2006/relationships" xmlns:m="http://schemas.openxmlformats.org/officeDocument/2006/math" xmlns:v="urn:schemas-microsoft-com:vml" xmlns:wp14="http://schemas.microsoft.com/office/word/2010/wordprocessingDrawing" xmlns:wp="http://schemas.openxmlformats.org/drawingml/2006/wordprocessingDrawing" xmlns:w10="urn:schemas-microsoft-com:office:word" xmlns:w="http://schemas.openxmlformats.org/wordprocessingml/2006/main" xmlns:w14="http://schemas.microsoft.com/office/word/2010/wordml" xmlns:w15="http://schemas.microsoft.com/office/word/2012/wordml" xmlns:w16cex="http://schemas.microsoft.com/office/word/2018/wordml/cex" xmlns:w16cid="http://schemas.microsoft.com/office/word/2016/wordml/cid" xmlns:w16="http://schemas.microsoft.com/office/word/2018/wordml" xmlns:w16sdtdh="http://schemas.microsoft.com/office/word/2020/wordml/sdtdatahash" xmlns:w16se="http://schemas.microsoft.com/office/word/2015/wordml/symex" xmlns:wpg="http://schemas.microsoft.com/office/word/2010/wordprocessingGroup" xmlns:wpi="http://schemas.microsoft.com/office/word/2010/wordprocessingInk" xmlns:wne="http://schemas.microsoft.com/office/word/2006/wordml" xmlns:wps="http://schemas.microsoft.com/office/word/2010/wordprocessingShape" mc:Ignorable="w14 w15 w16se w16cid w16 w16cex w16sdtdh wp14">
   <w:abstractNum w:abstractNumId="0" w15:restartNumberingAfterBreak="0">
     <w:nsid w:val="FFFFFF82"/>
     <w:multiLevelType w:val="singleLevel"/>
@@ -11018,7 +10817,7 @@
 </file>
 
 <file path=word/styles.xml><?xml version="1.0" encoding="utf-8"?>
-<w:styles xmlns:mc="http://schemas.openxmlformats.org/markup-compatibility/2006" xmlns:r="http://schemas.openxmlformats.org/officeDocument/2006/relationships" xmlns:w="http://schemas.openxmlformats.org/wordprocessingml/2006/main" xmlns:w14="http://schemas.microsoft.com/office/word/2010/wordml" xmlns:w15="http://schemas.microsoft.com/office/word/2012/wordml" xmlns:w16se="http://schemas.microsoft.com/office/word/2015/wordml/symex" mc:Ignorable="w14 w15 w16se">
+<w:styles xmlns:mc="http://schemas.openxmlformats.org/markup-compatibility/2006" xmlns:r="http://schemas.openxmlformats.org/officeDocument/2006/relationships" xmlns:w="http://schemas.openxmlformats.org/wordprocessingml/2006/main" xmlns:w14="http://schemas.microsoft.com/office/word/2010/wordml" xmlns:w15="http://schemas.microsoft.com/office/word/2012/wordml" xmlns:w16cex="http://schemas.microsoft.com/office/word/2018/wordml/cex" xmlns:w16cid="http://schemas.microsoft.com/office/word/2016/wordml/cid" xmlns:w16="http://schemas.microsoft.com/office/word/2018/wordml" xmlns:w16sdtdh="http://schemas.microsoft.com/office/word/2020/wordml/sdtdatahash" xmlns:w16se="http://schemas.microsoft.com/office/word/2015/wordml/symex" mc:Ignorable="w14 w15 w16se w16cid w16 w16cex w16sdtdh">
   <w:docDefaults>
     <w:rPrDefault>
       <w:rPr>
@@ -11028,7 +10827,7 @@
     </w:rPrDefault>
     <w:pPrDefault/>
   </w:docDefaults>
-  <w:latentStyles w:defLockedState="0" w:defUIPriority="0" w:defSemiHidden="0" w:defUnhideWhenUsed="0" w:defQFormat="0" w:count="371">
+  <w:latentStyles w:defLockedState="0" w:defUIPriority="0" w:defSemiHidden="0" w:defUnhideWhenUsed="0" w:defQFormat="0" w:count="376">
     <w:lsdException w:name="Normal" w:qFormat="1"/>
     <w:lsdException w:name="heading 1" w:qFormat="1"/>
     <w:lsdException w:name="heading 2" w:qFormat="1"/>
@@ -11128,7 +10927,6 @@
     <w:lsdException w:name="HTML Sample" w:semiHidden="1" w:unhideWhenUsed="1"/>
     <w:lsdException w:name="HTML Typewriter" w:semiHidden="1" w:unhideWhenUsed="1"/>
     <w:lsdException w:name="HTML Variable" w:semiHidden="1" w:unhideWhenUsed="1"/>
-    <w:lsdException w:name="Normal Table" w:semiHidden="1" w:unhideWhenUsed="1"/>
     <w:lsdException w:name="annotation subject" w:semiHidden="1" w:unhideWhenUsed="1"/>
     <w:lsdException w:name="No List" w:semiHidden="1" w:unhideWhenUsed="1"/>
     <w:lsdException w:name="Outline List 1" w:semiHidden="1" w:unhideWhenUsed="1"/>
@@ -11171,11 +10969,8 @@
     <w:lsdException w:name="Table Contemporary" w:semiHidden="1" w:unhideWhenUsed="1"/>
     <w:lsdException w:name="Table Elegant" w:semiHidden="1" w:unhideWhenUsed="1"/>
     <w:lsdException w:name="Table Professional" w:semiHidden="1" w:unhideWhenUsed="1"/>
-    <w:lsdException w:name="Table Subtle 1" w:semiHidden="1" w:unhideWhenUsed="1"/>
     <w:lsdException w:name="Table Subtle 2" w:semiHidden="1" w:unhideWhenUsed="1"/>
     <w:lsdException w:name="Table Web 1" w:semiHidden="1" w:unhideWhenUsed="1"/>
-    <w:lsdException w:name="Table Web 2" w:semiHidden="1" w:unhideWhenUsed="1"/>
-    <w:lsdException w:name="Table Web 3" w:semiHidden="1" w:unhideWhenUsed="1"/>
     <w:lsdException w:name="Balloon Text" w:semiHidden="1" w:unhideWhenUsed="1"/>
     <w:lsdException w:name="Table Grid" w:uiPriority="39"/>
     <w:lsdException w:name="Table Theme" w:semiHidden="1" w:unhideWhenUsed="1"/>
@@ -11394,6 +11189,11 @@
     <w:lsdException w:name="List Table 5 Dark Accent 6" w:uiPriority="50"/>
     <w:lsdException w:name="List Table 6 Colorful Accent 6" w:uiPriority="51"/>
     <w:lsdException w:name="List Table 7 Colorful Accent 6" w:uiPriority="52"/>
+    <w:lsdException w:name="Mention" w:semiHidden="1" w:uiPriority="99" w:unhideWhenUsed="1"/>
+    <w:lsdException w:name="Smart Hyperlink" w:semiHidden="1" w:uiPriority="99" w:unhideWhenUsed="1"/>
+    <w:lsdException w:name="Hashtag" w:semiHidden="1" w:uiPriority="99" w:unhideWhenUsed="1"/>
+    <w:lsdException w:name="Unresolved Mention" w:semiHidden="1" w:uiPriority="99" w:unhideWhenUsed="1"/>
+    <w:lsdException w:name="Smart Link" w:semiHidden="1" w:uiPriority="99" w:unhideWhenUsed="1"/>
   </w:latentStyles>
   <w:style w:type="paragraph" w:default="1" w:styleId="a2">
     <w:name w:val="Normal"/>
@@ -12614,42 +12414,6 @@
 </file>
 
 <file path=customXml/item1.xml><?xml version="1.0" encoding="utf-8"?>
-<p:properties xmlns:p="http://schemas.microsoft.com/office/2006/metadata/properties" xmlns:xsi="http://www.w3.org/2001/XMLSchema-instance" xmlns:pc="http://schemas.microsoft.com/office/infopath/2007/PartnerControls">
-  <documentManagement>
-    <_x4e09__x78bc__x7e2e__x5beb_ xmlns="03e320f9-30ec-4876-8e43-92a253b97984">MTR</_x4e09__x78bc__x7e2e__x5beb_>
-    <_x5be9__x67e5__x72c0__x614b_ xmlns="196c0bc5-9819-4531-ab41-952ff7117f75">審查完成</_x5be9__x67e5__x72c0__x614b_>
-    <_x9810__x5b9a__x4ea4__x4ed8__x65e5__x671f_ xmlns="196c0bc5-9819-4531-ab41-952ff7117f75" xsi:nil="true"/>
-    <_x9001__x5be9__x8005_ xmlns="196c0bc5-9819-4531-ab41-952ff7117f75">
-      <UserInfo>
-        <DisplayName/>
-        <AccountId>1073741823</AccountId>
-        <AccountType/>
-      </UserInfo>
-    </_x9001__x5be9__x8005_>
-    <_x6d41__x7a0b__x9818__x57df_ xmlns="196c0bc5-9819-4531-ab41-952ff7117f75">OPI</_x6d41__x7a0b__x9818__x57df_>
-    <_x6b0a__x8cac__x90e8__x5ba4_ xmlns="03e320f9-30ec-4876-8e43-92a253b97984">資訊規劃部</_x6b0a__x8cac__x90e8__x5ba4_>
-    <_x653e__x7f6e__x4f4d__x7f6e_ xmlns="03e320f9-30ec-4876-8e43-92a253b97984">031</_x653e__x7f6e__x4f4d__x7f6e_>
-    <_x6587__x4ef6__x985e__x578b_ xmlns="196c0bc5-9819-4531-ab41-952ff7117f75">表單</_x6587__x4ef6__x985e__x578b_>
-    <_x6a5f__x5bc6__x7b49__x7d1a_ xmlns="03e320f9-30ec-4876-8e43-92a253b97984">密</_x6a5f__x5bc6__x7b49__x7d1a_>
-    <_x82f1__x6587__x8aaa__x660e_ xmlns="03e320f9-30ec-4876-8e43-92a253b97984">Meeting Revord</_x82f1__x6587__x8aaa__x660e_>
-    <_x64c1__x6709__x8005_ xmlns="03e320f9-30ec-4876-8e43-92a253b97984" xsi:nil="true"/>
-    <_x5be9__x67e5__x4eba_ xmlns="196c0bc5-9819-4531-ab41-952ff7117f75">
-      <UserInfo>
-        <DisplayName/>
-        <AccountId>17</AccountId>
-        <AccountType/>
-      </UserInfo>
-    </_x5be9__x67e5__x4eba_>
-    <_x8ab2__x5225_ xmlns="03e320f9-30ec-4876-8e43-92a253b97984">品質管理課</_x8ab2__x5225_>
-  </documentManagement>
-</p:properties>
-</file>
-
-<file path=customXml/item2.xml><?xml version="1.0" encoding="utf-8"?>
-<LongProperties xmlns="http://schemas.microsoft.com/office/2006/metadata/longProperties"/>
-</file>
-
-<file path=customXml/item3.xml><?xml version="1.0" encoding="utf-8"?>
 <ct:contentTypeSchema xmlns:ct="http://schemas.microsoft.com/office/2006/metadata/contentType" xmlns:ma="http://schemas.microsoft.com/office/2006/metadata/properties/metaAttributes" ct:_="" ma:_="" ma:contentTypeName="文件" ma:contentTypeID="0x010100A058D25147EB4E4E82B12A4A0A1DC3EE" ma:contentTypeVersion="4" ma:contentTypeDescription="建立新的文件。" ma:contentTypeScope="" ma:versionID="cf13583ee21361a033093e049e0e49ec">
   <xsd:schema xmlns:xsd="http://www.w3.org/2001/XMLSchema" xmlns:xs="http://www.w3.org/2001/XMLSchema" xmlns:p="http://schemas.microsoft.com/office/2006/metadata/properties" xmlns:ns1="196c0bc5-9819-4531-ab41-952ff7117f75" xmlns:ns3="03e320f9-30ec-4876-8e43-92a253b97984" targetNamespace="http://schemas.microsoft.com/office/2006/metadata/properties" ma:root="true" ma:fieldsID="955f52713329e5be2a11efcad3b84238" ns1:_="" ns3:_="">
     <xsd:import namespace="196c0bc5-9819-4531-ab41-952ff7117f75"/>
@@ -12932,7 +12696,47 @@
 </ct:contentTypeSchema>
 </file>
 
+<file path=customXml/item2.xml><?xml version="1.0" encoding="utf-8"?>
+<LongProperties xmlns="http://schemas.microsoft.com/office/2006/metadata/longProperties"/>
+</file>
+
+<file path=customXml/item3.xml><?xml version="1.0" encoding="utf-8"?>
+<p:properties xmlns:p="http://schemas.microsoft.com/office/2006/metadata/properties" xmlns:xsi="http://www.w3.org/2001/XMLSchema-instance" xmlns:pc="http://schemas.microsoft.com/office/infopath/2007/PartnerControls">
+  <documentManagement>
+    <_x4e09__x78bc__x7e2e__x5beb_ xmlns="03e320f9-30ec-4876-8e43-92a253b97984">MTR</_x4e09__x78bc__x7e2e__x5beb_>
+    <_x5be9__x67e5__x72c0__x614b_ xmlns="196c0bc5-9819-4531-ab41-952ff7117f75">審查完成</_x5be9__x67e5__x72c0__x614b_>
+    <_x9810__x5b9a__x4ea4__x4ed8__x65e5__x671f_ xmlns="196c0bc5-9819-4531-ab41-952ff7117f75" xsi:nil="true"/>
+    <_x9001__x5be9__x8005_ xmlns="196c0bc5-9819-4531-ab41-952ff7117f75">
+      <UserInfo>
+        <DisplayName/>
+        <AccountId>1073741823</AccountId>
+        <AccountType/>
+      </UserInfo>
+    </_x9001__x5be9__x8005_>
+    <_x6d41__x7a0b__x9818__x57df_ xmlns="196c0bc5-9819-4531-ab41-952ff7117f75">OPI</_x6d41__x7a0b__x9818__x57df_>
+    <_x6b0a__x8cac__x90e8__x5ba4_ xmlns="03e320f9-30ec-4876-8e43-92a253b97984">資訊規劃部</_x6b0a__x8cac__x90e8__x5ba4_>
+    <_x653e__x7f6e__x4f4d__x7f6e_ xmlns="03e320f9-30ec-4876-8e43-92a253b97984">031</_x653e__x7f6e__x4f4d__x7f6e_>
+    <_x6587__x4ef6__x985e__x578b_ xmlns="196c0bc5-9819-4531-ab41-952ff7117f75">表單</_x6587__x4ef6__x985e__x578b_>
+    <_x6a5f__x5bc6__x7b49__x7d1a_ xmlns="03e320f9-30ec-4876-8e43-92a253b97984">密</_x6a5f__x5bc6__x7b49__x7d1a_>
+    <_x82f1__x6587__x8aaa__x660e_ xmlns="03e320f9-30ec-4876-8e43-92a253b97984">Meeting Revord</_x82f1__x6587__x8aaa__x660e_>
+    <_x64c1__x6709__x8005_ xmlns="03e320f9-30ec-4876-8e43-92a253b97984" xsi:nil="true"/>
+    <_x5be9__x67e5__x4eba_ xmlns="196c0bc5-9819-4531-ab41-952ff7117f75">
+      <UserInfo>
+        <DisplayName/>
+        <AccountId>17</AccountId>
+        <AccountType/>
+      </UserInfo>
+    </_x5be9__x67e5__x4eba_>
+    <_x8ab2__x5225_ xmlns="03e320f9-30ec-4876-8e43-92a253b97984">品質管理課</_x8ab2__x5225_>
+  </documentManagement>
+</p:properties>
+</file>
+
 <file path=customXml/item4.xml><?xml version="1.0" encoding="utf-8"?>
+<b:Sources xmlns:b="http://schemas.openxmlformats.org/officeDocument/2006/bibliography" xmlns="http://schemas.openxmlformats.org/officeDocument/2006/bibliography" SelectedStyle="\APASixthEditionOfficeOnline.xsl" StyleName="APA" Version="6"/>
+</file>
+
+<file path=customXml/item5.xml><?xml version="1.0" encoding="utf-8"?>
 <?mso-contentType ?>
 <FormTemplates xmlns="http://schemas.microsoft.com/sharepoint/v3/contenttype/forms">
   <Display>DocumentLibraryForm</Display>
@@ -12941,30 +12745,7 @@
 </FormTemplates>
 </file>
 
-<file path=customXml/item5.xml><?xml version="1.0" encoding="utf-8"?>
-<b:Sources xmlns:b="http://schemas.openxmlformats.org/officeDocument/2006/bibliography" xmlns="http://schemas.openxmlformats.org/officeDocument/2006/bibliography" SelectedStyle="\APASixthEditionOfficeOnline.xsl" StyleName="APA" Version="6"/>
-</file>
-
 <file path=customXml/itemProps1.xml><?xml version="1.0" encoding="utf-8"?>
-<ds:datastoreItem xmlns:ds="http://schemas.openxmlformats.org/officeDocument/2006/customXml" ds:itemID="{A2A4E56F-CFB0-4D1E-A3C0-F2FAC8A1AABA}">
-  <ds:schemaRefs>
-    <ds:schemaRef ds:uri="http://schemas.microsoft.com/office/2006/metadata/properties"/>
-    <ds:schemaRef ds:uri="http://schemas.microsoft.com/office/infopath/2007/PartnerControls"/>
-    <ds:schemaRef ds:uri="03e320f9-30ec-4876-8e43-92a253b97984"/>
-    <ds:schemaRef ds:uri="196c0bc5-9819-4531-ab41-952ff7117f75"/>
-  </ds:schemaRefs>
-</ds:datastoreItem>
-</file>
-
-<file path=customXml/itemProps2.xml><?xml version="1.0" encoding="utf-8"?>
-<ds:datastoreItem xmlns:ds="http://schemas.openxmlformats.org/officeDocument/2006/customXml" ds:itemID="{5DAE697F-03FB-4F86-B4B1-712F4BAD8113}">
-  <ds:schemaRefs>
-    <ds:schemaRef ds:uri="http://schemas.microsoft.com/office/2006/metadata/longProperties"/>
-  </ds:schemaRefs>
-</ds:datastoreItem>
-</file>
-
-<file path=customXml/itemProps3.xml><?xml version="1.0" encoding="utf-8"?>
 <ds:datastoreItem xmlns:ds="http://schemas.openxmlformats.org/officeDocument/2006/customXml" ds:itemID="{3192E122-0748-4CE5-BEB2-E17D8D6239E0}">
   <ds:schemaRefs>
     <ds:schemaRef ds:uri="http://schemas.microsoft.com/office/2006/metadata/contentType"/>
@@ -12983,18 +12764,37 @@
 </ds:datastoreItem>
 </file>
 
+<file path=customXml/itemProps2.xml><?xml version="1.0" encoding="utf-8"?>
+<ds:datastoreItem xmlns:ds="http://schemas.openxmlformats.org/officeDocument/2006/customXml" ds:itemID="{5DAE697F-03FB-4F86-B4B1-712F4BAD8113}">
+  <ds:schemaRefs>
+    <ds:schemaRef ds:uri="http://schemas.microsoft.com/office/2006/metadata/longProperties"/>
+  </ds:schemaRefs>
+</ds:datastoreItem>
+</file>
+
+<file path=customXml/itemProps3.xml><?xml version="1.0" encoding="utf-8"?>
+<ds:datastoreItem xmlns:ds="http://schemas.openxmlformats.org/officeDocument/2006/customXml" ds:itemID="{A2A4E56F-CFB0-4D1E-A3C0-F2FAC8A1AABA}">
+  <ds:schemaRefs>
+    <ds:schemaRef ds:uri="http://schemas.microsoft.com/office/2006/metadata/properties"/>
+    <ds:schemaRef ds:uri="http://schemas.microsoft.com/office/infopath/2007/PartnerControls"/>
+    <ds:schemaRef ds:uri="03e320f9-30ec-4876-8e43-92a253b97984"/>
+    <ds:schemaRef ds:uri="196c0bc5-9819-4531-ab41-952ff7117f75"/>
+  </ds:schemaRefs>
+</ds:datastoreItem>
+</file>
+
 <file path=customXml/itemProps4.xml><?xml version="1.0" encoding="utf-8"?>
+<ds:datastoreItem xmlns:ds="http://schemas.openxmlformats.org/officeDocument/2006/customXml" ds:itemID="{20CC7630-D880-4441-9DBB-8037C669FF36}">
+  <ds:schemaRefs>
+    <ds:schemaRef ds:uri="http://schemas.openxmlformats.org/officeDocument/2006/bibliography"/>
+  </ds:schemaRefs>
+</ds:datastoreItem>
+</file>
+
+<file path=customXml/itemProps5.xml><?xml version="1.0" encoding="utf-8"?>
 <ds:datastoreItem xmlns:ds="http://schemas.openxmlformats.org/officeDocument/2006/customXml" ds:itemID="{F2E4E935-B49F-4219-B755-2F5AF1BF70E5}">
   <ds:schemaRefs>
     <ds:schemaRef ds:uri="http://schemas.microsoft.com/sharepoint/v3/contenttype/forms"/>
   </ds:schemaRefs>
 </ds:datastoreItem>
-</file>
-
-<file path=customXml/itemProps5.xml><?xml version="1.0" encoding="utf-8"?>
-<ds:datastoreItem xmlns:ds="http://schemas.openxmlformats.org/officeDocument/2006/customXml" ds:itemID="{20CC7630-D880-4441-9DBB-8037C669FF36}">
-  <ds:schemaRefs>
-    <ds:schemaRef ds:uri="http://schemas.openxmlformats.org/officeDocument/2006/bibliography"/>
-  </ds:schemaRefs>
-</ds:datastoreItem>
 </file>
</xml_diff>